<commit_message>
Updated figures for submission to AMT
</commit_message>
<xml_diff>
--- a/Manuscript/Manuscript_SI_v05_TC.docx
+++ b/Manuscript/Manuscript_SI_v05_TC.docx
@@ -583,54 +583,106 @@
           <w:bCs/>
         </w:rPr>
       </w:pPr>
-      <w:r>
-        <w:rPr>
-          <w:rFonts w:eastAsiaTheme="minorEastAsia"/>
-          <w:noProof/>
-        </w:rPr>
-        <w:lastRenderedPageBreak/>
-        <w:drawing>
-          <wp:inline distT="0" distB="0" distL="0" distR="0" wp14:anchorId="551B3610" wp14:editId="5382730D">
-            <wp:extent cx="5943600" cy="3343275"/>
-            <wp:effectExtent l="0" t="0" r="0" b="9525"/>
-            <wp:docPr id="6" name="Picture 6" descr="Diagram&#10;&#10;Description automatically generated"/>
-            <wp:cNvGraphicFramePr>
-              <a:graphicFrameLocks xmlns:a="http://schemas.openxmlformats.org/drawingml/2006/main" noChangeAspect="1"/>
-            </wp:cNvGraphicFramePr>
-            <a:graphic xmlns:a="http://schemas.openxmlformats.org/drawingml/2006/main">
-              <a:graphicData uri="http://schemas.openxmlformats.org/drawingml/2006/picture">
-                <pic:pic xmlns:pic="http://schemas.openxmlformats.org/drawingml/2006/picture">
-                  <pic:nvPicPr>
-                    <pic:cNvPr id="5" name="Picture 5" descr="Diagram&#10;&#10;Description automatically generated"/>
-                    <pic:cNvPicPr/>
-                  </pic:nvPicPr>
-                  <pic:blipFill>
-                    <a:blip r:embed="rId8">
-                      <a:extLst>
-                        <a:ext uri="{28A0092B-C50C-407E-A947-70E740481C1C}">
-                          <a14:useLocalDpi xmlns:a14="http://schemas.microsoft.com/office/drawing/2010/main" val="0"/>
-                        </a:ext>
-                      </a:extLst>
-                    </a:blip>
-                    <a:stretch>
-                      <a:fillRect/>
-                    </a:stretch>
-                  </pic:blipFill>
-                  <pic:spPr>
-                    <a:xfrm>
-                      <a:off x="0" y="0"/>
-                      <a:ext cx="5943600" cy="3343275"/>
-                    </a:xfrm>
-                    <a:prstGeom prst="rect">
-                      <a:avLst/>
-                    </a:prstGeom>
-                  </pic:spPr>
-                </pic:pic>
-              </a:graphicData>
-            </a:graphic>
-          </wp:inline>
-        </w:drawing>
-      </w:r>
+      <w:del w:id="0" w:author="Blake Actkinson" w:date="2022-09-08T18:52:00Z">
+        <w:r>
+          <w:rPr>
+            <w:rFonts w:eastAsiaTheme="minorEastAsia"/>
+            <w:noProof/>
+          </w:rPr>
+          <w:lastRenderedPageBreak/>
+          <w:drawing>
+            <wp:inline distT="0" distB="0" distL="0" distR="0" wp14:anchorId="551B3610" wp14:editId="6E22C111">
+              <wp:extent cx="5943600" cy="3343275"/>
+              <wp:effectExtent l="0" t="0" r="0" b="9525"/>
+              <wp:docPr id="6" name="Picture 6" descr="Diagram&#10;&#10;Description automatically generated"/>
+              <wp:cNvGraphicFramePr>
+                <a:graphicFrameLocks xmlns:a="http://schemas.openxmlformats.org/drawingml/2006/main" noChangeAspect="1"/>
+              </wp:cNvGraphicFramePr>
+              <a:graphic xmlns:a="http://schemas.openxmlformats.org/drawingml/2006/main">
+                <a:graphicData uri="http://schemas.openxmlformats.org/drawingml/2006/picture">
+                  <pic:pic xmlns:pic="http://schemas.openxmlformats.org/drawingml/2006/picture">
+                    <pic:nvPicPr>
+                      <pic:cNvPr id="5" name="Picture 5" descr="Diagram&#10;&#10;Description automatically generated"/>
+                      <pic:cNvPicPr/>
+                    </pic:nvPicPr>
+                    <pic:blipFill>
+                      <a:blip r:embed="rId8">
+                        <a:extLst>
+                          <a:ext uri="{28A0092B-C50C-407E-A947-70E740481C1C}">
+                            <a14:useLocalDpi xmlns:a14="http://schemas.microsoft.com/office/drawing/2010/main" val="0"/>
+                          </a:ext>
+                        </a:extLst>
+                      </a:blip>
+                      <a:stretch>
+                        <a:fillRect/>
+                      </a:stretch>
+                    </pic:blipFill>
+                    <pic:spPr>
+                      <a:xfrm>
+                        <a:off x="0" y="0"/>
+                        <a:ext cx="5943600" cy="3343275"/>
+                      </a:xfrm>
+                      <a:prstGeom prst="rect">
+                        <a:avLst/>
+                      </a:prstGeom>
+                    </pic:spPr>
+                  </pic:pic>
+                </a:graphicData>
+              </a:graphic>
+            </wp:inline>
+          </w:drawing>
+        </w:r>
+      </w:del>
+      <w:ins w:id="1" w:author="Blake Actkinson" w:date="2022-09-08T18:53:00Z">
+        <w:r>
+          <w:rPr>
+            <w:b/>
+            <w:bCs/>
+            <w:noProof/>
+          </w:rPr>
+          <w:drawing>
+            <wp:inline distT="0" distB="0" distL="0" distR="0" wp14:anchorId="0366006C" wp14:editId="433C3733">
+              <wp:extent cx="5943600" cy="2998470"/>
+              <wp:effectExtent l="0" t="0" r="0" b="0"/>
+              <wp:docPr id="9" name="Picture 9" descr="Graphical user interface&#10;&#10;Description automatically generated"/>
+              <wp:cNvGraphicFramePr>
+                <a:graphicFrameLocks xmlns:a="http://schemas.openxmlformats.org/drawingml/2006/main" noChangeAspect="1"/>
+              </wp:cNvGraphicFramePr>
+              <a:graphic xmlns:a="http://schemas.openxmlformats.org/drawingml/2006/main">
+                <a:graphicData uri="http://schemas.openxmlformats.org/drawingml/2006/picture">
+                  <pic:pic xmlns:pic="http://schemas.openxmlformats.org/drawingml/2006/picture">
+                    <pic:nvPicPr>
+                      <pic:cNvPr id="9" name="Picture 9" descr="Graphical user interface&#10;&#10;Description automatically generated"/>
+                      <pic:cNvPicPr/>
+                    </pic:nvPicPr>
+                    <pic:blipFill>
+                      <a:blip r:embed="rId9" cstate="print">
+                        <a:extLst>
+                          <a:ext uri="{28A0092B-C50C-407E-A947-70E740481C1C}">
+                            <a14:useLocalDpi xmlns:a14="http://schemas.microsoft.com/office/drawing/2010/main" val="0"/>
+                          </a:ext>
+                        </a:extLst>
+                      </a:blip>
+                      <a:stretch>
+                        <a:fillRect/>
+                      </a:stretch>
+                    </pic:blipFill>
+                    <pic:spPr>
+                      <a:xfrm>
+                        <a:off x="0" y="0"/>
+                        <a:ext cx="5943600" cy="2998470"/>
+                      </a:xfrm>
+                      <a:prstGeom prst="rect">
+                        <a:avLst/>
+                      </a:prstGeom>
+                    </pic:spPr>
+                  </pic:pic>
+                </a:graphicData>
+              </a:graphic>
+            </wp:inline>
+          </w:drawing>
+        </w:r>
+      </w:ins>
     </w:p>
     <w:p>
       <w:pPr>
@@ -665,12 +717,93 @@
         </w:rPr>
         <w:t xml:space="preserve">1. </w:t>
       </w:r>
-      <w:r>
-        <w:rPr>
-          <w:rFonts w:eastAsiaTheme="minorEastAsia"/>
-        </w:rPr>
-        <w:t xml:space="preserve">Flowchart depicting steps of the DBSCAN anomaly detection algorithm for mobile monitoring datasets. </w:t>
-      </w:r>
+      <w:ins w:id="2" w:author="Blake Actkinson" w:date="2022-09-08T18:53:00Z">
+        <w:r>
+          <w:rPr>
+            <w:rFonts w:eastAsiaTheme="minorEastAsia"/>
+          </w:rPr>
+          <w:t>Illustration of manually flagged plumes</w:t>
+        </w:r>
+      </w:ins>
+      <w:ins w:id="3" w:author="Blake Actkinson" w:date="2022-09-08T18:54:00Z">
+        <w:r>
+          <w:rPr>
+            <w:rFonts w:eastAsiaTheme="minorEastAsia"/>
+          </w:rPr>
+          <w:t xml:space="preserve"> for CO</w:t>
+        </w:r>
+        <w:r>
+          <w:rPr>
+            <w:rFonts w:eastAsiaTheme="minorEastAsia"/>
+            <w:vertAlign w:val="subscript"/>
+          </w:rPr>
+          <w:t>2</w:t>
+        </w:r>
+      </w:ins>
+      <w:ins w:id="4" w:author="Blake Actkinson" w:date="2022-09-08T18:53:00Z">
+        <w:r>
+          <w:rPr>
+            <w:rFonts w:eastAsiaTheme="minorEastAsia"/>
+          </w:rPr>
+          <w:t>. Points in blue are labeled as plume, while points in re</w:t>
+        </w:r>
+      </w:ins>
+      <w:ins w:id="5" w:author="Blake Actkinson" w:date="2022-09-08T18:54:00Z">
+        <w:r>
+          <w:rPr>
+            <w:rFonts w:eastAsiaTheme="minorEastAsia"/>
+          </w:rPr>
+          <w:t>d are labeled as anomaly. Circles represent manually flagged plumes for this portion of the CO</w:t>
+        </w:r>
+        <w:r>
+          <w:rPr>
+            <w:rFonts w:eastAsiaTheme="minorEastAsia"/>
+            <w:vertAlign w:val="subscript"/>
+          </w:rPr>
+          <w:t>2</w:t>
+        </w:r>
+        <w:r>
+          <w:rPr>
+            <w:rFonts w:eastAsiaTheme="minorEastAsia"/>
+          </w:rPr>
+          <w:t xml:space="preserve"> time series. Note – not all blue colored points correspond to CO</w:t>
+        </w:r>
+        <w:r>
+          <w:rPr>
+            <w:rFonts w:eastAsiaTheme="minorEastAsia"/>
+            <w:vertAlign w:val="subscript"/>
+          </w:rPr>
+          <w:t>2</w:t>
+        </w:r>
+        <w:r>
+          <w:rPr>
+            <w:rFonts w:eastAsiaTheme="minorEastAsia"/>
+          </w:rPr>
+          <w:t xml:space="preserve"> </w:t>
+        </w:r>
+        <w:proofErr w:type="gramStart"/>
+        <w:r>
+          <w:rPr>
+            <w:rFonts w:eastAsiaTheme="minorEastAsia"/>
+          </w:rPr>
+          <w:t>plumes, but</w:t>
+        </w:r>
+        <w:proofErr w:type="gramEnd"/>
+        <w:r>
+          <w:rPr>
+            <w:rFonts w:eastAsiaTheme="minorEastAsia"/>
+          </w:rPr>
+          <w:t xml:space="preserve"> can represent plume detections in other pollutants not shown here. </w:t>
+        </w:r>
+      </w:ins>
+      <w:del w:id="6" w:author="Blake Actkinson" w:date="2022-09-08T18:53:00Z">
+        <w:r>
+          <w:rPr>
+            <w:rFonts w:eastAsiaTheme="minorEastAsia"/>
+          </w:rPr>
+          <w:delText xml:space="preserve">Flowchart depicting steps of the DBSCAN anomaly detection algorithm for mobile monitoring datasets. </w:delText>
+        </w:r>
+      </w:del>
     </w:p>
     <w:p>
       <w:pPr>
@@ -749,7 +882,6 @@
         <w:rPr>
           <w:noProof/>
         </w:rPr>
-        <w:lastRenderedPageBreak/>
         <w:drawing>
           <wp:inline distT="0" distB="0" distL="0" distR="0" wp14:anchorId="542065AE" wp14:editId="441A595A">
             <wp:extent cx="5943600" cy="4086225"/>
@@ -763,103 +895,6 @@
                 <pic:pic xmlns:pic="http://schemas.openxmlformats.org/drawingml/2006/picture">
                   <pic:nvPicPr>
                     <pic:cNvPr id="1" name="Picture 1" descr="Chart, bar chart&#10;&#10;Description automatically generated"/>
-                    <pic:cNvPicPr/>
-                  </pic:nvPicPr>
-                  <pic:blipFill>
-                    <a:blip r:embed="rId9" cstate="print">
-                      <a:extLst>
-                        <a:ext uri="{28A0092B-C50C-407E-A947-70E740481C1C}">
-                          <a14:useLocalDpi xmlns:a14="http://schemas.microsoft.com/office/drawing/2010/main" val="0"/>
-                        </a:ext>
-                      </a:extLst>
-                    </a:blip>
-                    <a:stretch>
-                      <a:fillRect/>
-                    </a:stretch>
-                  </pic:blipFill>
-                  <pic:spPr>
-                    <a:xfrm>
-                      <a:off x="0" y="0"/>
-                      <a:ext cx="5943600" cy="4086225"/>
-                    </a:xfrm>
-                    <a:prstGeom prst="rect">
-                      <a:avLst/>
-                    </a:prstGeom>
-                  </pic:spPr>
-                </pic:pic>
-              </a:graphicData>
-            </a:graphic>
-          </wp:inline>
-        </w:drawing>
-      </w:r>
-    </w:p>
-    <w:p>
-      <w:pPr>
-        <w:pStyle w:val="VAFigureCaption"/>
-      </w:pPr>
-      <w:r>
-        <w:rPr>
-          <w:b/>
-          <w:bCs/>
-        </w:rPr>
-        <w:t>Figure S</w:t>
-      </w:r>
-      <w:r>
-        <w:rPr>
-          <w:b/>
-          <w:bCs/>
-        </w:rPr>
-        <w:t>2</w:t>
-      </w:r>
-      <w:r>
-        <w:rPr>
-          <w:b/>
-          <w:bCs/>
-        </w:rPr>
-        <w:t>.</w:t>
-      </w:r>
-      <w:r>
-        <w:t xml:space="preserve"> Effects of scaling on the probability of CO</w:t>
-      </w:r>
-      <w:r>
-        <w:rPr>
-          <w:vertAlign w:val="subscript"/>
-        </w:rPr>
-        <w:t>2</w:t>
-      </w:r>
-      <w:r>
-        <w:t xml:space="preserve"> anomaly type detection for each census tract.</w:t>
-      </w:r>
-    </w:p>
-    <w:p/>
-    <w:p/>
-    <w:p/>
-    <w:p/>
-    <w:p/>
-    <w:p/>
-    <w:p/>
-    <w:p/>
-    <w:p/>
-    <w:p/>
-    <w:p>
-      <w:r>
-        <w:rPr>
-          <w:noProof/>
-        </w:rPr>
-        <w:lastRenderedPageBreak/>
-        <w:drawing>
-          <wp:inline distT="0" distB="0" distL="0" distR="0" wp14:anchorId="4C9BE187" wp14:editId="0B890049">
-            <wp:extent cx="5943600" cy="4086225"/>
-            <wp:effectExtent l="0" t="0" r="0" b="9525"/>
-            <wp:docPr id="4" name="Picture 4" descr="Chart, bar chart&#10;&#10;Description automatically generated"/>
-            <wp:cNvGraphicFramePr>
-              <a:graphicFrameLocks xmlns:a="http://schemas.openxmlformats.org/drawingml/2006/main" noChangeAspect="1"/>
-            </wp:cNvGraphicFramePr>
-            <a:graphic xmlns:a="http://schemas.openxmlformats.org/drawingml/2006/main">
-              <a:graphicData uri="http://schemas.openxmlformats.org/drawingml/2006/picture">
-                <pic:pic xmlns:pic="http://schemas.openxmlformats.org/drawingml/2006/picture">
-                  <pic:nvPicPr>
-                    <pic:cNvPr id="4" name="Picture 4" descr="Chart, bar chart&#10;&#10;Description automatically generated"/>
                     <pic:cNvPicPr/>
                   </pic:nvPicPr>
                   <pic:blipFill>
@@ -893,34 +928,39 @@
     <w:p>
       <w:pPr>
         <w:pStyle w:val="VAFigureCaption"/>
+      </w:pPr>
+      <w:r>
         <w:rPr>
           <w:b/>
           <w:bCs/>
         </w:rPr>
-      </w:pPr>
+        <w:t>Figure S</w:t>
+      </w:r>
       <w:r>
         <w:rPr>
           <w:b/>
           <w:bCs/>
         </w:rPr>
-        <w:t>Figure S</w:t>
+        <w:t>2</w:t>
       </w:r>
       <w:r>
         <w:rPr>
           <w:b/>
           <w:bCs/>
         </w:rPr>
-        <w:t>3</w:t>
-      </w:r>
-      <w:r>
-        <w:rPr>
-          <w:b/>
-          <w:bCs/>
-        </w:rPr>
-        <w:t xml:space="preserve">. </w:t>
-      </w:r>
-      <w:r>
-        <w:t>Effects of rescaling on probability of BC/UFP anomaly type detection for each census tract.</w:t>
+        <w:t>.</w:t>
+      </w:r>
+      <w:r>
+        <w:t xml:space="preserve"> Effects of scaling on the probability of CO</w:t>
+      </w:r>
+      <w:r>
+        <w:rPr>
+          <w:vertAlign w:val="subscript"/>
+        </w:rPr>
+        <w:t>2</w:t>
+      </w:r>
+      <w:r>
+        <w:t xml:space="preserve"> anomaly type detection for each census tract.</w:t>
       </w:r>
     </w:p>
     <w:p/>
@@ -938,7 +978,97 @@
         <w:rPr>
           <w:noProof/>
         </w:rPr>
-        <w:lastRenderedPageBreak/>
+        <w:drawing>
+          <wp:inline distT="0" distB="0" distL="0" distR="0" wp14:anchorId="4C9BE187" wp14:editId="0B890049">
+            <wp:extent cx="5943600" cy="4086225"/>
+            <wp:effectExtent l="0" t="0" r="0" b="9525"/>
+            <wp:docPr id="4" name="Picture 4" descr="Chart, bar chart&#10;&#10;Description automatically generated"/>
+            <wp:cNvGraphicFramePr>
+              <a:graphicFrameLocks xmlns:a="http://schemas.openxmlformats.org/drawingml/2006/main" noChangeAspect="1"/>
+            </wp:cNvGraphicFramePr>
+            <a:graphic xmlns:a="http://schemas.openxmlformats.org/drawingml/2006/main">
+              <a:graphicData uri="http://schemas.openxmlformats.org/drawingml/2006/picture">
+                <pic:pic xmlns:pic="http://schemas.openxmlformats.org/drawingml/2006/picture">
+                  <pic:nvPicPr>
+                    <pic:cNvPr id="4" name="Picture 4" descr="Chart, bar chart&#10;&#10;Description automatically generated"/>
+                    <pic:cNvPicPr/>
+                  </pic:nvPicPr>
+                  <pic:blipFill>
+                    <a:blip r:embed="rId11" cstate="print">
+                      <a:extLst>
+                        <a:ext uri="{28A0092B-C50C-407E-A947-70E740481C1C}">
+                          <a14:useLocalDpi xmlns:a14="http://schemas.microsoft.com/office/drawing/2010/main" val="0"/>
+                        </a:ext>
+                      </a:extLst>
+                    </a:blip>
+                    <a:stretch>
+                      <a:fillRect/>
+                    </a:stretch>
+                  </pic:blipFill>
+                  <pic:spPr>
+                    <a:xfrm>
+                      <a:off x="0" y="0"/>
+                      <a:ext cx="5943600" cy="4086225"/>
+                    </a:xfrm>
+                    <a:prstGeom prst="rect">
+                      <a:avLst/>
+                    </a:prstGeom>
+                  </pic:spPr>
+                </pic:pic>
+              </a:graphicData>
+            </a:graphic>
+          </wp:inline>
+        </w:drawing>
+      </w:r>
+    </w:p>
+    <w:p>
+      <w:pPr>
+        <w:pStyle w:val="VAFigureCaption"/>
+        <w:rPr>
+          <w:b/>
+          <w:bCs/>
+        </w:rPr>
+      </w:pPr>
+      <w:r>
+        <w:rPr>
+          <w:b/>
+          <w:bCs/>
+        </w:rPr>
+        <w:t>Figure S</w:t>
+      </w:r>
+      <w:r>
+        <w:rPr>
+          <w:b/>
+          <w:bCs/>
+        </w:rPr>
+        <w:t>3</w:t>
+      </w:r>
+      <w:r>
+        <w:rPr>
+          <w:b/>
+          <w:bCs/>
+        </w:rPr>
+        <w:t xml:space="preserve">. </w:t>
+      </w:r>
+      <w:r>
+        <w:t>Effects of rescaling on probability of BC/UFP anomaly type detection for each census tract.</w:t>
+      </w:r>
+    </w:p>
+    <w:p/>
+    <w:p/>
+    <w:p/>
+    <w:p/>
+    <w:p/>
+    <w:p/>
+    <w:p/>
+    <w:p/>
+    <w:p/>
+    <w:p/>
+    <w:p>
+      <w:r>
+        <w:rPr>
+          <w:noProof/>
+        </w:rPr>
         <w:drawing>
           <wp:inline distT="0" distB="0" distL="0" distR="0" wp14:anchorId="49DD96AD" wp14:editId="5DF7474E">
             <wp:extent cx="5943600" cy="5943600"/>
@@ -955,7 +1085,7 @@
                     <pic:cNvPicPr/>
                   </pic:nvPicPr>
                   <pic:blipFill>
-                    <a:blip r:embed="rId11" cstate="print">
+                    <a:blip r:embed="rId12" cstate="print">
                       <a:extLst>
                         <a:ext uri="{28A0092B-C50C-407E-A947-70E740481C1C}">
                           <a14:useLocalDpi xmlns:a14="http://schemas.microsoft.com/office/drawing/2010/main" val="0"/>
@@ -1027,7 +1157,6 @@
           <w:rFonts w:eastAsiaTheme="minorEastAsia"/>
           <w:noProof/>
         </w:rPr>
-        <w:lastRenderedPageBreak/>
         <w:drawing>
           <wp:anchor distT="0" distB="0" distL="114300" distR="114300" simplePos="0" relativeHeight="251659264" behindDoc="0" locked="0" layoutInCell="1" allowOverlap="1" wp14:anchorId="2C090413" wp14:editId="634171C4">
             <wp:simplePos x="0" y="0"/>
@@ -1052,7 +1181,7 @@
                     <pic:cNvPicPr/>
                   </pic:nvPicPr>
                   <pic:blipFill>
-                    <a:blip r:embed="rId12" cstate="print">
+                    <a:blip r:embed="rId13" cstate="print">
                       <a:extLst>
                         <a:ext uri="{28A0092B-C50C-407E-A947-70E740481C1C}">
                           <a14:useLocalDpi xmlns:a14="http://schemas.microsoft.com/office/drawing/2010/main" val="0"/>
@@ -1160,7 +1289,7 @@
                     <pic:cNvPicPr/>
                   </pic:nvPicPr>
                   <pic:blipFill>
-                    <a:blip r:embed="rId13" cstate="print">
+                    <a:blip r:embed="rId14" cstate="print">
                       <a:extLst>
                         <a:ext uri="{28A0092B-C50C-407E-A947-70E740481C1C}">
                           <a14:useLocalDpi xmlns:a14="http://schemas.microsoft.com/office/drawing/2010/main" val="0"/>
@@ -1276,84 +1405,6 @@
                     <pic:cNvPicPr/>
                   </pic:nvPicPr>
                   <pic:blipFill>
-                    <a:blip r:embed="rId14" cstate="print">
-                      <a:extLst>
-                        <a:ext uri="{28A0092B-C50C-407E-A947-70E740481C1C}">
-                          <a14:useLocalDpi xmlns:a14="http://schemas.microsoft.com/office/drawing/2010/main" val="0"/>
-                        </a:ext>
-                      </a:extLst>
-                    </a:blip>
-                    <a:stretch>
-                      <a:fillRect/>
-                    </a:stretch>
-                  </pic:blipFill>
-                  <pic:spPr>
-                    <a:xfrm>
-                      <a:off x="0" y="0"/>
-                      <a:ext cx="5943600" cy="4086225"/>
-                    </a:xfrm>
-                    <a:prstGeom prst="rect">
-                      <a:avLst/>
-                    </a:prstGeom>
-                  </pic:spPr>
-                </pic:pic>
-              </a:graphicData>
-            </a:graphic>
-          </wp:inline>
-        </w:drawing>
-      </w:r>
-    </w:p>
-    <w:p>
-      <w:pPr>
-        <w:pStyle w:val="VAFigureCaption"/>
-        <w:rPr>
-          <w:b/>
-          <w:bCs/>
-        </w:rPr>
-      </w:pPr>
-      <w:r>
-        <w:rPr>
-          <w:b/>
-          <w:bCs/>
-        </w:rPr>
-        <w:t xml:space="preserve">Figure S7. </w:t>
-      </w:r>
-      <w:r>
-        <w:t>Probability of detecting BC/UFP anomaly type with highways in the analysis (green) and without highways in the analysis (blue).</w:t>
-      </w:r>
-    </w:p>
-    <w:p/>
-    <w:p/>
-    <w:p/>
-    <w:p/>
-    <w:p/>
-    <w:p/>
-    <w:p/>
-    <w:p/>
-    <w:p/>
-    <w:p/>
-    <w:p>
-      <w:r>
-        <w:rPr>
-          <w:noProof/>
-        </w:rPr>
-        <w:lastRenderedPageBreak/>
-        <w:drawing>
-          <wp:inline distT="0" distB="0" distL="0" distR="0" wp14:anchorId="55DE0BF4" wp14:editId="476D04F3">
-            <wp:extent cx="5943600" cy="4086225"/>
-            <wp:effectExtent l="0" t="0" r="0" b="9525"/>
-            <wp:docPr id="3" name="Picture 3" descr="Chart, bar chart&#10;&#10;Description automatically generated"/>
-            <wp:cNvGraphicFramePr>
-              <a:graphicFrameLocks xmlns:a="http://schemas.openxmlformats.org/drawingml/2006/main" noChangeAspect="1"/>
-            </wp:cNvGraphicFramePr>
-            <a:graphic xmlns:a="http://schemas.openxmlformats.org/drawingml/2006/main">
-              <a:graphicData uri="http://schemas.openxmlformats.org/drawingml/2006/picture">
-                <pic:pic xmlns:pic="http://schemas.openxmlformats.org/drawingml/2006/picture">
-                  <pic:nvPicPr>
-                    <pic:cNvPr id="3" name="Picture 3" descr="Chart, bar chart&#10;&#10;Description automatically generated"/>
-                    <pic:cNvPicPr/>
-                  </pic:nvPicPr>
-                  <pic:blipFill>
                     <a:blip r:embed="rId15" cstate="print">
                       <a:extLst>
                         <a:ext uri="{28A0092B-C50C-407E-A947-70E740481C1C}">
@@ -1384,6 +1435,84 @@
     <w:p>
       <w:pPr>
         <w:pStyle w:val="VAFigureCaption"/>
+        <w:rPr>
+          <w:b/>
+          <w:bCs/>
+        </w:rPr>
+      </w:pPr>
+      <w:r>
+        <w:rPr>
+          <w:b/>
+          <w:bCs/>
+        </w:rPr>
+        <w:t xml:space="preserve">Figure S7. </w:t>
+      </w:r>
+      <w:r>
+        <w:t>Probability of detecting BC/UFP anomaly type with highways in the analysis (green) and without highways in the analysis (blue).</w:t>
+      </w:r>
+    </w:p>
+    <w:p/>
+    <w:p/>
+    <w:p/>
+    <w:p/>
+    <w:p/>
+    <w:p/>
+    <w:p/>
+    <w:p/>
+    <w:p/>
+    <w:p/>
+    <w:p>
+      <w:r>
+        <w:rPr>
+          <w:noProof/>
+        </w:rPr>
+        <w:lastRenderedPageBreak/>
+        <w:drawing>
+          <wp:inline distT="0" distB="0" distL="0" distR="0" wp14:anchorId="55DE0BF4" wp14:editId="476D04F3">
+            <wp:extent cx="5943600" cy="4086225"/>
+            <wp:effectExtent l="0" t="0" r="0" b="9525"/>
+            <wp:docPr id="3" name="Picture 3" descr="Chart, bar chart&#10;&#10;Description automatically generated"/>
+            <wp:cNvGraphicFramePr>
+              <a:graphicFrameLocks xmlns:a="http://schemas.openxmlformats.org/drawingml/2006/main" noChangeAspect="1"/>
+            </wp:cNvGraphicFramePr>
+            <a:graphic xmlns:a="http://schemas.openxmlformats.org/drawingml/2006/main">
+              <a:graphicData uri="http://schemas.openxmlformats.org/drawingml/2006/picture">
+                <pic:pic xmlns:pic="http://schemas.openxmlformats.org/drawingml/2006/picture">
+                  <pic:nvPicPr>
+                    <pic:cNvPr id="3" name="Picture 3" descr="Chart, bar chart&#10;&#10;Description automatically generated"/>
+                    <pic:cNvPicPr/>
+                  </pic:nvPicPr>
+                  <pic:blipFill>
+                    <a:blip r:embed="rId16" cstate="print">
+                      <a:extLst>
+                        <a:ext uri="{28A0092B-C50C-407E-A947-70E740481C1C}">
+                          <a14:useLocalDpi xmlns:a14="http://schemas.microsoft.com/office/drawing/2010/main" val="0"/>
+                        </a:ext>
+                      </a:extLst>
+                    </a:blip>
+                    <a:stretch>
+                      <a:fillRect/>
+                    </a:stretch>
+                  </pic:blipFill>
+                  <pic:spPr>
+                    <a:xfrm>
+                      <a:off x="0" y="0"/>
+                      <a:ext cx="5943600" cy="4086225"/>
+                    </a:xfrm>
+                    <a:prstGeom prst="rect">
+                      <a:avLst/>
+                    </a:prstGeom>
+                  </pic:spPr>
+                </pic:pic>
+              </a:graphicData>
+            </a:graphic>
+          </wp:inline>
+        </w:drawing>
+      </w:r>
+    </w:p>
+    <w:p>
+      <w:pPr>
+        <w:pStyle w:val="VAFigureCaption"/>
       </w:pPr>
       <w:r>
         <w:rPr>
@@ -1783,7 +1912,6 @@
                   </m:r>
                 </m:e>
                 <m:sub>
-                  <w:proofErr w:type="spellStart"/>
                   <m:r>
                     <m:rPr>
                       <m:nor/>
@@ -1793,7 +1921,6 @@
                     </w:rPr>
                     <m:t>val</m:t>
                   </m:r>
-                  <w:proofErr w:type="spellEnd"/>
                 </m:sub>
               </m:sSub>
             </m:oMath>
@@ -9988,8 +10115,8 @@
                 <w:rFonts w:cs="Times"/>
               </w:rPr>
             </w:pPr>
-            <w:bookmarkStart w:id="0" w:name="_Ref97647587"/>
-            <w:bookmarkStart w:id="1" w:name="_Ref97641581"/>
+            <w:bookmarkStart w:id="7" w:name="_Ref97647587"/>
+            <w:bookmarkStart w:id="8" w:name="_Ref97641581"/>
           </w:p>
         </w:tc>
         <w:tc>
@@ -10598,8 +10725,8 @@
           </w:p>
         </w:tc>
       </w:tr>
-      <w:bookmarkEnd w:id="0"/>
-      <w:bookmarkEnd w:id="1"/>
+      <w:bookmarkEnd w:id="7"/>
+      <w:bookmarkEnd w:id="8"/>
     </w:tbl>
     <w:p>
       <w:pPr>
@@ -14704,8 +14831,8 @@
       </w:pPr>
     </w:p>
     <w:sectPr>
-      <w:footerReference w:type="even" r:id="rId16"/>
-      <w:footerReference w:type="default" r:id="rId17"/>
+      <w:footerReference w:type="even" r:id="rId17"/>
+      <w:footerReference w:type="default" r:id="rId18"/>
       <w:type w:val="continuous"/>
       <w:pgSz w:w="12240" w:h="15840"/>
       <w:pgMar w:top="1440" w:right="1440" w:bottom="1440" w:left="1440" w:header="0" w:footer="0" w:gutter="0"/>
@@ -15485,6 +15612,14 @@
     <w:abstractNumId w:val="0"/>
   </w:num>
 </w:numbering>
+</file>
+
+<file path=word/people.xml><?xml version="1.0" encoding="utf-8"?>
+<w15:people xmlns:wpc="http://schemas.microsoft.com/office/word/2010/wordprocessingCanvas" xmlns:cx="http://schemas.microsoft.com/office/drawing/2014/chartex" xmlns:cx1="http://schemas.microsoft.com/office/drawing/2015/9/8/chartex" xmlns:cx2="http://schemas.microsoft.com/office/drawing/2015/10/21/chartex" xmlns:cx3="http://schemas.microsoft.com/office/drawing/2016/5/9/chartex" xmlns:cx4="http://schemas.microsoft.com/office/drawing/2016/5/10/chartex" xmlns:cx5="http://schemas.microsoft.com/office/drawing/2016/5/11/chartex" xmlns:cx6="http://schemas.microsoft.com/office/drawing/2016/5/12/chartex" xmlns:cx7="http://schemas.microsoft.com/office/drawing/2016/5/13/chartex" xmlns:cx8="http://schemas.microsoft.com/office/drawing/2016/5/14/chartex" xmlns:mc="http://schemas.openxmlformats.org/markup-compatibility/2006" xmlns:aink="http://schemas.microsoft.com/office/drawing/2016/ink" xmlns:am3d="http://schemas.microsoft.com/office/drawing/2017/model3d" xmlns:o="urn:schemas-microsoft-com:office:office" xmlns:oel="http://schemas.microsoft.com/office/2019/extlst" xmlns:r="http://schemas.openxmlformats.org/officeDocument/2006/relationships" xmlns:m="http://schemas.openxmlformats.org/officeDocument/2006/math" xmlns:v="urn:schemas-microsoft-com:vml" xmlns:wp14="http://schemas.microsoft.com/office/word/2010/wordprocessingDrawing" xmlns:wp="http://schemas.openxmlformats.org/drawingml/2006/wordprocessingDrawing" xmlns:w10="urn:schemas-microsoft-com:office:word" xmlns:w="http://schemas.openxmlformats.org/wordprocessingml/2006/main" xmlns:w14="http://schemas.microsoft.com/office/word/2010/wordml" xmlns:w15="http://schemas.microsoft.com/office/word/2012/wordml" xmlns:w16cex="http://schemas.microsoft.com/office/word/2018/wordml/cex" xmlns:w16cid="http://schemas.microsoft.com/office/word/2016/wordml/cid" xmlns:w16="http://schemas.microsoft.com/office/word/2018/wordml" xmlns:w16sdtdh="http://schemas.microsoft.com/office/word/2020/wordml/sdtdatahash" xmlns:w16se="http://schemas.microsoft.com/office/word/2015/wordml/symex" xmlns:wpg="http://schemas.microsoft.com/office/word/2010/wordprocessingGroup" xmlns:wpi="http://schemas.microsoft.com/office/word/2010/wordprocessingInk" xmlns:wne="http://schemas.microsoft.com/office/word/2006/wordml" xmlns:wps="http://schemas.microsoft.com/office/word/2010/wordprocessingShape" mc:Ignorable="w14 w15 w16se w16cid w16 w16cex w16sdtdh wp14">
+  <w15:person w15:author="Blake Actkinson">
+    <w15:presenceInfo w15:providerId="Windows Live" w15:userId="640c4ff9028f1da6"/>
+  </w15:person>
+</w15:people>
 </file>
 
 <file path=word/styles.xml><?xml version="1.0" encoding="utf-8"?>

</xml_diff>